<commit_message>
Lille fixes prior to quiz implementation
</commit_message>
<xml_diff>
--- a/report.docx
+++ b/report.docx
@@ -226,7 +226,7 @@
                     <w:docPart w:val="32914A20E96E4763822DA9EB4D91039A"/>
                   </w:placeholder>
                   <w:dataBinding w:prefixMappings="xmlns:ns0='http://schemas.microsoft.com/office/2006/coverPageProps'" w:xpath="/ns0:CoverPageProperties[1]/ns0:PublishDate[1]" w:storeItemID="{55AF091B-3C7A-41E3-B477-F2FDAA23CFDA}"/>
-                  <w:date w:fullDate="2024-04-14T00:00:00Z">
+                  <w:date w:fullDate="2024-04-21T00:00:00Z">
                     <w:dateFormat w:val="M-d-yyyy"/>
                     <w:lid w:val="en-US"/>
                     <w:storeMappedDataAs w:val="dateTime"/>
@@ -246,8 +246,9 @@
                       <w:rPr>
                         <w:sz w:val="28"/>
                         <w:szCs w:val="28"/>
+                        <w:lang w:val="en-GB"/>
                       </w:rPr>
-                      <w:t>4-14-2024</w:t>
+                      <w:t>21/04/2024</w:t>
                     </w:r>
                   </w:p>
                 </w:sdtContent>
@@ -327,7 +328,9 @@
               <w:tab w:val="right" w:leader="dot" w:pos="9016"/>
             </w:tabs>
             <w:rPr>
+              <w:rFonts w:eastAsiaTheme="minorEastAsia"/>
               <w:noProof/>
+              <w:lang w:eastAsia="en-GB"/>
             </w:rPr>
           </w:pPr>
           <w:r>
@@ -339,7 +342,7 @@
           <w:r>
             <w:fldChar w:fldCharType="separate"/>
           </w:r>
-          <w:hyperlink w:anchor="_Toc163999813" w:history="1">
+          <w:hyperlink w:anchor="_Toc164603262" w:history="1">
             <w:r>
               <w:rPr>
                 <w:rStyle w:val="Hyperlink"/>
@@ -366,7 +369,7 @@
                 <w:noProof/>
                 <w:webHidden/>
               </w:rPr>
-              <w:instrText xml:space="preserve"> PAGEREF _Toc163999813 \h </w:instrText>
+              <w:instrText xml:space="preserve"> PAGEREF _Toc164603262 \h </w:instrText>
             </w:r>
             <w:r>
               <w:rPr>
@@ -386,7 +389,7 @@
                 <w:noProof/>
                 <w:webHidden/>
               </w:rPr>
-              <w:t>1</w:t>
+              <w:t>2</w:t>
             </w:r>
             <w:r>
               <w:rPr>
@@ -404,10 +407,12 @@
               <w:tab w:val="right" w:leader="dot" w:pos="9016"/>
             </w:tabs>
             <w:rPr>
+              <w:rFonts w:eastAsiaTheme="minorEastAsia"/>
               <w:noProof/>
+              <w:lang w:eastAsia="en-GB"/>
             </w:rPr>
           </w:pPr>
-          <w:hyperlink w:anchor="_Toc163999814" w:history="1">
+          <w:hyperlink w:anchor="_Toc164603263" w:history="1">
             <w:r>
               <w:rPr>
                 <w:rStyle w:val="Hyperlink"/>
@@ -434,7 +439,7 @@
                 <w:noProof/>
                 <w:webHidden/>
               </w:rPr>
-              <w:instrText xml:space="preserve"> PAGEREF _Toc163999814 \h </w:instrText>
+              <w:instrText xml:space="preserve"> PAGEREF _Toc164603263 \h </w:instrText>
             </w:r>
             <w:r>
               <w:rPr>
@@ -454,7 +459,7 @@
                 <w:noProof/>
                 <w:webHidden/>
               </w:rPr>
-              <w:t>1</w:t>
+              <w:t>2</w:t>
             </w:r>
             <w:r>
               <w:rPr>
@@ -472,10 +477,12 @@
               <w:tab w:val="right" w:leader="dot" w:pos="9016"/>
             </w:tabs>
             <w:rPr>
+              <w:rFonts w:eastAsiaTheme="minorEastAsia"/>
               <w:noProof/>
+              <w:lang w:eastAsia="en-GB"/>
             </w:rPr>
           </w:pPr>
-          <w:hyperlink w:anchor="_Toc163999815" w:history="1">
+          <w:hyperlink w:anchor="_Toc164603264" w:history="1">
             <w:r>
               <w:rPr>
                 <w:rStyle w:val="Hyperlink"/>
@@ -502,7 +509,7 @@
                 <w:noProof/>
                 <w:webHidden/>
               </w:rPr>
-              <w:instrText xml:space="preserve"> PAGEREF _Toc163999815 \h </w:instrText>
+              <w:instrText xml:space="preserve"> PAGEREF _Toc164603264 \h </w:instrText>
             </w:r>
             <w:r>
               <w:rPr>
@@ -522,7 +529,7 @@
                 <w:noProof/>
                 <w:webHidden/>
               </w:rPr>
-              <w:t>1</w:t>
+              <w:t>2</w:t>
             </w:r>
             <w:r>
               <w:rPr>
@@ -540,10 +547,12 @@
               <w:tab w:val="right" w:leader="dot" w:pos="9016"/>
             </w:tabs>
             <w:rPr>
+              <w:rFonts w:eastAsiaTheme="minorEastAsia"/>
               <w:noProof/>
+              <w:lang w:eastAsia="en-GB"/>
             </w:rPr>
           </w:pPr>
-          <w:hyperlink w:anchor="_Toc163999816" w:history="1">
+          <w:hyperlink w:anchor="_Toc164603265" w:history="1">
             <w:r>
               <w:rPr>
                 <w:rStyle w:val="Hyperlink"/>
@@ -570,7 +579,7 @@
                 <w:noProof/>
                 <w:webHidden/>
               </w:rPr>
-              <w:instrText xml:space="preserve"> PAGEREF _Toc163999816 \h </w:instrText>
+              <w:instrText xml:space="preserve"> PAGEREF _Toc164603265 \h </w:instrText>
             </w:r>
             <w:r>
               <w:rPr>
@@ -590,7 +599,75 @@
                 <w:noProof/>
                 <w:webHidden/>
               </w:rPr>
-              <w:t>1</w:t>
+              <w:t>3</w:t>
+            </w:r>
+            <w:r>
+              <w:rPr>
+                <w:noProof/>
+                <w:webHidden/>
+              </w:rPr>
+              <w:fldChar w:fldCharType="end"/>
+            </w:r>
+          </w:hyperlink>
+        </w:p>
+        <w:p>
+          <w:pPr>
+            <w:pStyle w:val="TOC2"/>
+            <w:tabs>
+              <w:tab w:val="right" w:leader="dot" w:pos="9016"/>
+            </w:tabs>
+            <w:rPr>
+              <w:noProof/>
+            </w:rPr>
+          </w:pPr>
+          <w:hyperlink w:anchor="_Toc164603266" w:history="1">
+            <w:r>
+              <w:rPr>
+                <w:rStyle w:val="Hyperlink"/>
+                <w:noProof/>
+              </w:rPr>
+              <w:t>Screenshots</w:t>
+            </w:r>
+            <w:r>
+              <w:rPr>
+                <w:noProof/>
+                <w:webHidden/>
+              </w:rPr>
+              <w:tab/>
+            </w:r>
+            <w:r>
+              <w:rPr>
+                <w:noProof/>
+                <w:webHidden/>
+              </w:rPr>
+              <w:fldChar w:fldCharType="begin"/>
+            </w:r>
+            <w:r>
+              <w:rPr>
+                <w:noProof/>
+                <w:webHidden/>
+              </w:rPr>
+              <w:instrText xml:space="preserve"> PAGEREF _Toc164603266 \h </w:instrText>
+            </w:r>
+            <w:r>
+              <w:rPr>
+                <w:noProof/>
+                <w:webHidden/>
+              </w:rPr>
+            </w:r>
+            <w:r>
+              <w:rPr>
+                <w:noProof/>
+                <w:webHidden/>
+              </w:rPr>
+              <w:fldChar w:fldCharType="separate"/>
+            </w:r>
+            <w:r>
+              <w:rPr>
+                <w:noProof/>
+                <w:webHidden/>
+              </w:rPr>
+              <w:t>5</w:t>
             </w:r>
             <w:r>
               <w:rPr>
@@ -608,10 +685,12 @@
               <w:tab w:val="right" w:leader="dot" w:pos="9016"/>
             </w:tabs>
             <w:rPr>
+              <w:rFonts w:eastAsiaTheme="minorEastAsia"/>
               <w:noProof/>
+              <w:lang w:eastAsia="en-GB"/>
             </w:rPr>
           </w:pPr>
-          <w:hyperlink w:anchor="_Toc163999817" w:history="1">
+          <w:hyperlink w:anchor="_Toc164603267" w:history="1">
             <w:r>
               <w:rPr>
                 <w:rStyle w:val="Hyperlink"/>
@@ -638,7 +717,7 @@
                 <w:noProof/>
                 <w:webHidden/>
               </w:rPr>
-              <w:instrText xml:space="preserve"> PAGEREF _Toc163999817 \h </w:instrText>
+              <w:instrText xml:space="preserve"> PAGEREF _Toc164603267 \h </w:instrText>
             </w:r>
             <w:r>
               <w:rPr>
@@ -658,7 +737,7 @@
                 <w:noProof/>
                 <w:webHidden/>
               </w:rPr>
-              <w:t>3</w:t>
+              <w:t>10</w:t>
             </w:r>
             <w:r>
               <w:rPr>
@@ -689,7 +768,6 @@
           <w:szCs w:val="32"/>
         </w:rPr>
       </w:pPr>
-      <w:bookmarkStart w:id="0" w:name="_Toc163999813"/>
       <w:r>
         <w:br w:type="page"/>
       </w:r>
@@ -698,6 +776,7 @@
       <w:pPr>
         <w:pStyle w:val="Heading1"/>
       </w:pPr>
+      <w:bookmarkStart w:id="0" w:name="_Toc164603262"/>
       <w:r>
         <w:lastRenderedPageBreak/>
         <w:t>Introduction</w:t>
@@ -708,7 +787,7 @@
       <w:pPr>
         <w:pStyle w:val="Heading1"/>
       </w:pPr>
-      <w:bookmarkStart w:id="1" w:name="_Toc163999814"/>
+      <w:bookmarkStart w:id="1" w:name="_Toc164603263"/>
       <w:r>
         <w:t>Functional requirements</w:t>
       </w:r>
@@ -718,7 +797,7 @@
       <w:pPr>
         <w:pStyle w:val="Heading1"/>
       </w:pPr>
-      <w:bookmarkStart w:id="2" w:name="_Toc163999815"/>
+      <w:bookmarkStart w:id="2" w:name="_Toc164603264"/>
       <w:r>
         <w:t>Design</w:t>
       </w:r>
@@ -732,7 +811,6 @@
           <w:szCs w:val="32"/>
         </w:rPr>
       </w:pPr>
-      <w:bookmarkStart w:id="3" w:name="_Toc163999816"/>
       <w:r>
         <w:br w:type="page"/>
       </w:r>
@@ -741,6 +819,7 @@
       <w:pPr>
         <w:pStyle w:val="Heading1"/>
       </w:pPr>
+      <w:bookmarkStart w:id="3" w:name="_Toc164603265"/>
       <w:r>
         <w:lastRenderedPageBreak/>
         <w:t>Testing</w:t>
@@ -1110,13 +1189,21 @@
           <w:tcPr>
             <w:tcW w:w="1904" w:type="dxa"/>
           </w:tcPr>
-          <w:p/>
+          <w:p>
+            <w:r>
+              <w:t>Enter question bank identifier</w:t>
+            </w:r>
+          </w:p>
         </w:tc>
         <w:tc>
           <w:tcPr>
             <w:tcW w:w="1185" w:type="dxa"/>
           </w:tcPr>
-          <w:p/>
+          <w:p>
+            <w:r>
+              <w:t>Show all questions in the question bank</w:t>
+            </w:r>
+          </w:p>
         </w:tc>
         <w:tc>
           <w:tcPr>
@@ -1528,7 +1615,11 @@
           </w:tcPr>
           <w:p>
             <w:r>
-              <w:t>Allow the student to navigate between questions in a quiz</w:t>
+              <w:t xml:space="preserve">Allow the student to navigate between </w:t>
+            </w:r>
+            <w:r>
+              <w:lastRenderedPageBreak/>
+              <w:t>questions in a quiz</w:t>
             </w:r>
           </w:p>
         </w:tc>
@@ -2474,10 +2565,11 @@
       <w:pPr>
         <w:pStyle w:val="Heading2"/>
       </w:pPr>
-      <w:bookmarkStart w:id="4" w:name="_Toc163999817"/>
+      <w:bookmarkStart w:id="4" w:name="_Toc164603266"/>
       <w:r>
         <w:t>Screenshots</w:t>
       </w:r>
+      <w:bookmarkEnd w:id="4"/>
     </w:p>
     <w:p>
       <w:r>
@@ -2486,6 +2578,9 @@
     </w:p>
     <w:p>
       <w:r>
+        <w:rPr>
+          <w:noProof/>
+        </w:rPr>
         <w:drawing>
           <wp:inline distT="0" distB="0" distL="0" distR="0" wp14:anchorId="137891BB" wp14:editId="137B6AFC">
             <wp:extent cx="4420217" cy="1238423"/>
@@ -2530,6 +2625,9 @@
     </w:p>
     <w:p>
       <w:r>
+        <w:rPr>
+          <w:noProof/>
+        </w:rPr>
         <w:lastRenderedPageBreak/>
         <w:drawing>
           <wp:inline distT="0" distB="0" distL="0" distR="0" wp14:anchorId="6571FED8" wp14:editId="6210082B">
@@ -2575,6 +2673,9 @@
     </w:p>
     <w:p>
       <w:r>
+        <w:rPr>
+          <w:noProof/>
+        </w:rPr>
         <w:lastRenderedPageBreak/>
         <w:drawing>
           <wp:inline distT="0" distB="0" distL="0" distR="0" wp14:anchorId="7F9EC363" wp14:editId="01E2ACA7">
@@ -2779,6 +2880,9 @@
     </w:p>
     <w:p>
       <w:r>
+        <w:rPr>
+          <w:noProof/>
+        </w:rPr>
         <w:drawing>
           <wp:inline distT="0" distB="0" distL="0" distR="0" wp14:anchorId="0F6CE06B" wp14:editId="26ADB915">
             <wp:extent cx="4410075" cy="699721"/>
@@ -2875,11 +2979,12 @@
       <w:pPr>
         <w:pStyle w:val="Heading1"/>
       </w:pPr>
+      <w:bookmarkStart w:id="5" w:name="_Toc164603267"/>
       <w:r>
         <w:lastRenderedPageBreak/>
         <w:t>Evaluation</w:t>
       </w:r>
-      <w:bookmarkEnd w:id="4"/>
+      <w:bookmarkEnd w:id="5"/>
     </w:p>
     <w:sectPr>
       <w:pgSz w:w="11906" w:h="16838"/>
@@ -3671,6 +3776,19 @@
       <w:szCs w:val="26"/>
     </w:rPr>
   </w:style>
+  <w:style w:type="paragraph" w:styleId="TOC2">
+    <w:name w:val="toc 2"/>
+    <w:basedOn w:val="Normal"/>
+    <w:next w:val="Normal"/>
+    <w:autoRedefine/>
+    <w:uiPriority w:val="39"/>
+    <w:unhideWhenUsed/>
+    <w:rsid w:val="00D5186F"/>
+    <w:pPr>
+      <w:spacing w:after="100"/>
+      <w:ind w:left="220"/>
+    </w:pPr>
+  </w:style>
 </w:styles>
 </file>
 
@@ -3851,6 +3969,8 @@
     <w:rsid w:val="000E4E9B"/>
     <w:rsid w:val="00177600"/>
     <w:rsid w:val="00455370"/>
+    <w:rsid w:val="00512E67"/>
+    <w:rsid w:val="00A42869"/>
     <w:rsid w:val="00D93F3D"/>
   </w:rsids>
   <m:mathPr>
@@ -4625,7 +4745,7 @@
 
 <file path=customXml/item1.xml><?xml version="1.0" encoding="utf-8"?>
 <CoverPageProperties xmlns="http://schemas.microsoft.com/office/2006/coverPageProps">
-  <PublishDate>2024-04-14T00:00:00</PublishDate>
+  <PublishDate>2024-04-21T00:00:00</PublishDate>
   <Abstract/>
   <CompanyAddress/>
   <CompanyPhone/>

</xml_diff>

<commit_message>
Take quiz implemented (not tested)
</commit_message>
<xml_diff>
--- a/report.docx
+++ b/report.docx
@@ -246,9 +246,8 @@
                       <w:rPr>
                         <w:sz w:val="28"/>
                         <w:szCs w:val="28"/>
-                        <w:lang w:val="en-GB"/>
                       </w:rPr>
-                      <w:t>21/04/2024</w:t>
+                      <w:t>4-21-2024</w:t>
                     </w:r>
                   </w:p>
                 </w:sdtContent>
@@ -2362,175 +2361,7 @@
           </w:tcPr>
           <w:p>
             <w:r>
-              <w:t>Add an answer to a single answer question</w:t>
-            </w:r>
-          </w:p>
-        </w:tc>
-        <w:tc>
-          <w:tcPr>
-            <w:tcW w:w="1904" w:type="dxa"/>
-          </w:tcPr>
-          <w:p/>
-        </w:tc>
-        <w:tc>
-          <w:tcPr>
-            <w:tcW w:w="1185" w:type="dxa"/>
-          </w:tcPr>
-          <w:p/>
-        </w:tc>
-        <w:tc>
-          <w:tcPr>
-            <w:tcW w:w="989" w:type="dxa"/>
-          </w:tcPr>
-          <w:p/>
-        </w:tc>
-        <w:tc>
-          <w:tcPr>
-            <w:tcW w:w="1403" w:type="dxa"/>
-          </w:tcPr>
-          <w:p/>
-        </w:tc>
-      </w:tr>
-      <w:tr>
-        <w:tc>
-          <w:tcPr>
-            <w:tcW w:w="493" w:type="dxa"/>
-          </w:tcPr>
-          <w:p>
-            <w:pPr>
-              <w:pStyle w:val="ListParagraph"/>
-              <w:numPr>
-                <w:ilvl w:val="0"/>
-                <w:numId w:val="2"/>
-              </w:numPr>
-            </w:pPr>
-          </w:p>
-        </w:tc>
-        <w:tc>
-          <w:tcPr>
-            <w:tcW w:w="1401" w:type="dxa"/>
-          </w:tcPr>
-          <w:p/>
-        </w:tc>
-        <w:tc>
-          <w:tcPr>
-            <w:tcW w:w="1641" w:type="dxa"/>
-          </w:tcPr>
-          <w:p>
-            <w:r>
-              <w:t>Add the missing text to a fill-in-blanks question</w:t>
-            </w:r>
-          </w:p>
-        </w:tc>
-        <w:tc>
-          <w:tcPr>
-            <w:tcW w:w="1904" w:type="dxa"/>
-          </w:tcPr>
-          <w:p/>
-        </w:tc>
-        <w:tc>
-          <w:tcPr>
-            <w:tcW w:w="1185" w:type="dxa"/>
-          </w:tcPr>
-          <w:p/>
-        </w:tc>
-        <w:tc>
-          <w:tcPr>
-            <w:tcW w:w="989" w:type="dxa"/>
-          </w:tcPr>
-          <w:p/>
-        </w:tc>
-        <w:tc>
-          <w:tcPr>
-            <w:tcW w:w="1403" w:type="dxa"/>
-          </w:tcPr>
-          <w:p/>
-        </w:tc>
-      </w:tr>
-      <w:tr>
-        <w:tc>
-          <w:tcPr>
-            <w:tcW w:w="493" w:type="dxa"/>
-          </w:tcPr>
-          <w:p>
-            <w:pPr>
-              <w:pStyle w:val="ListParagraph"/>
-              <w:numPr>
-                <w:ilvl w:val="0"/>
-                <w:numId w:val="2"/>
-              </w:numPr>
-            </w:pPr>
-          </w:p>
-        </w:tc>
-        <w:tc>
-          <w:tcPr>
-            <w:tcW w:w="1401" w:type="dxa"/>
-          </w:tcPr>
-          <w:p/>
-        </w:tc>
-        <w:tc>
-          <w:tcPr>
-            <w:tcW w:w="1641" w:type="dxa"/>
-          </w:tcPr>
-          <w:p>
-            <w:r>
               <w:t>Quit the application</w:t>
-            </w:r>
-          </w:p>
-        </w:tc>
-        <w:tc>
-          <w:tcPr>
-            <w:tcW w:w="1904" w:type="dxa"/>
-          </w:tcPr>
-          <w:p/>
-        </w:tc>
-        <w:tc>
-          <w:tcPr>
-            <w:tcW w:w="1185" w:type="dxa"/>
-          </w:tcPr>
-          <w:p/>
-        </w:tc>
-        <w:tc>
-          <w:tcPr>
-            <w:tcW w:w="989" w:type="dxa"/>
-          </w:tcPr>
-          <w:p/>
-        </w:tc>
-        <w:tc>
-          <w:tcPr>
-            <w:tcW w:w="1403" w:type="dxa"/>
-          </w:tcPr>
-          <w:p/>
-        </w:tc>
-      </w:tr>
-      <w:tr>
-        <w:tc>
-          <w:tcPr>
-            <w:tcW w:w="493" w:type="dxa"/>
-          </w:tcPr>
-          <w:p>
-            <w:pPr>
-              <w:pStyle w:val="ListParagraph"/>
-              <w:numPr>
-                <w:ilvl w:val="0"/>
-                <w:numId w:val="2"/>
-              </w:numPr>
-            </w:pPr>
-          </w:p>
-        </w:tc>
-        <w:tc>
-          <w:tcPr>
-            <w:tcW w:w="1401" w:type="dxa"/>
-          </w:tcPr>
-          <w:p/>
-        </w:tc>
-        <w:tc>
-          <w:tcPr>
-            <w:tcW w:w="1641" w:type="dxa"/>
-          </w:tcPr>
-          <w:p>
-            <w:r>
-              <w:t>Validate question bank identifier</w:t>
             </w:r>
           </w:p>
         </w:tc>
@@ -3971,6 +3802,7 @@
     <w:rsid w:val="00455370"/>
     <w:rsid w:val="00512E67"/>
     <w:rsid w:val="00A42869"/>
+    <w:rsid w:val="00AB3D61"/>
     <w:rsid w:val="00D93F3D"/>
   </w:rsids>
   <m:mathPr>

</xml_diff>